<commit_message>
Update jesus.docx with new content for Jesus Alejandro
</commit_message>
<xml_diff>
--- a/jesus.docx
+++ b/jesus.docx
@@ -2,41 +2,36 @@
 <file path=word/document.xml><?xml version="1.0" encoding="utf-8"?>
 <w:document xmlns:wpc="http://schemas.microsoft.com/office/word/2010/wordprocessingCanvas" xmlns:mc="http://schemas.openxmlformats.org/markup-compatibility/2006" xmlns:o="urn:schemas-microsoft-com:office:office" xmlns:r="http://schemas.openxmlformats.org/officeDocument/2006/relationships" xmlns:m="http://schemas.openxmlformats.org/officeDocument/2006/math" xmlns:v="urn:schemas-microsoft-com:vml" xmlns:wp14="http://schemas.microsoft.com/office/word/2010/wordprocessingDrawing" xmlns:wp="http://schemas.openxmlformats.org/drawingml/2006/wordprocessingDrawing" xmlns:w10="urn:schemas-microsoft-com:office:word" xmlns:w="http://schemas.openxmlformats.org/wordprocessingml/2006/main" xmlns:w14="http://schemas.microsoft.com/office/word/2010/wordml" xmlns:w15="http://schemas.microsoft.com/office/word/2012/wordml" xmlns:wpg="http://schemas.microsoft.com/office/word/2010/wordprocessingGroup" xmlns:wpi="http://schemas.microsoft.com/office/word/2010/wordprocessingInk" xmlns:wne="http://schemas.microsoft.com/office/word/2006/wordml" xmlns:wps="http://schemas.microsoft.com/office/word/2010/wordprocessingShape" xmlns:w16se="http://schemas.microsoft.com/office/word/2015/wordml/symex" xmlns:w16cid="http://schemas.microsoft.com/office/word/2016/wordml/cid" xmlns:w16="http://schemas.microsoft.com/office/word/2018/wordml" xmlns:w16cex="http://schemas.microsoft.com/office/word/2018/wordml/cex" xmlns:w16sdtdh="http://schemas.microsoft.com/office/word/2020/wordml/sdtdatahash" xmlns:w16sdtfl="http://schemas.microsoft.com/office/word/2024/wordml/sdtformatlock" mc:Ignorable="w14 w15 wp14 w16se w16cid w16 w16cex w16sdtdh w16sdtfl">
   <w:body>
-    <w:p xmlns:wp14="http://schemas.microsoft.com/office/word/2010/wordml" wp14:paraId="5C1A07E2" wp14:textId="14B7040D">
+    <w:p xmlns:wp14="http://schemas.microsoft.com/office/word/2010/wordml" wp14:paraId="5C1A07E2" wp14:textId="55C9327B">
       <w:r>
         <w:rPr/>
-        <w:t xml:space="preserve">Karen </w:t>
+        <w:t>Jesus</w:t>
       </w:r>
       <w:r>
         <w:rPr/>
-        <w:t>Chrital</w:t>
-      </w:r>
-      <w:r>
-        <w:rPr/>
-        <w:t xml:space="preserve"> </w:t>
+        <w:t xml:space="preserve"> Alejandro</w:t>
       </w:r>
     </w:p>
     <w:p>
       <w:r>
         <w:rPr/>
-        <w:t xml:space="preserve">Alumna de entornos virtuales </w:t>
+        <w:t xml:space="preserve">Alumno de la Universidad </w:t>
+      </w:r>
+      <w:r>
+        <w:rPr/>
+        <w:t>Tecnológica</w:t>
+      </w:r>
+      <w:r>
+        <w:rPr/>
+        <w:t xml:space="preserve"> de la selva</w:t>
       </w:r>
     </w:p>
     <w:p>
       <w:r>
         <w:rPr/>
-        <w:t xml:space="preserve">Universidad </w:t>
-      </w:r>
-      <w:r>
-        <w:rPr/>
-        <w:t>Tecnologica</w:t>
-      </w:r>
-      <w:r>
-        <w:rPr/>
-        <w:t xml:space="preserve"> de la Selva</w:t>
+        <w:t>De la carrera de EVND con la edad de 19 años</w:t>
       </w:r>
     </w:p>
-    <w:p/>
     <w:sectPr>
       <w:pgSz w:w="11906" w:h="16838" w:orient="portrait"/>
       <w:pgMar w:top="1440" w:right="1440" w:bottom="1440" w:left="1440" w:header="720" w:footer="720" w:gutter="0"/>

</xml_diff>